<commit_message>
Début plan de cours
</commit_message>
<xml_diff>
--- a/static/docs/plan_cadre_template.docx
+++ b/static/docs/plan_cadre_template.docx
@@ -2812,6 +2812,7 @@
                 <w:rFonts w:asciiTheme="minorHAnsi" w:hAnsiTheme="minorHAnsi" w:cstheme="minorHAnsi"/>
                 <w:sz w:val="22"/>
                 <w:szCs w:val="22"/>
+                <w:lang w:val="fr-CA"/>
               </w:rPr>
               <w:t xml:space="preserve">{% else %} </w:t>
             </w:r>
@@ -2820,32 +2821,27 @@
                 <w:rFonts w:asciiTheme="minorHAnsi" w:hAnsiTheme="minorHAnsi" w:cstheme="minorHAnsi"/>
                 <w:sz w:val="22"/>
                 <w:szCs w:val="22"/>
-              </w:rPr>
-              <w:t>A</w:t>
-            </w:r>
-            <w:r>
-              <w:rPr>
-                <w:rFonts w:asciiTheme="minorHAnsi" w:hAnsiTheme="minorHAnsi" w:cstheme="minorHAnsi"/>
-                <w:sz w:val="22"/>
-                <w:szCs w:val="22"/>
-              </w:rPr>
-              <w:t>ucun</w:t>
-            </w:r>
-            <w:r>
-              <w:rPr>
-                <w:rFonts w:asciiTheme="minorHAnsi" w:hAnsiTheme="minorHAnsi" w:cstheme="minorHAnsi"/>
-                <w:sz w:val="22"/>
-                <w:szCs w:val="22"/>
-              </w:rPr>
-              <w:t xml:space="preserve"> cours préalable à </w:t>
-            </w:r>
-            <w:r>
-              <w:rPr>
-                <w:rFonts w:asciiTheme="minorHAnsi" w:hAnsiTheme="minorHAnsi" w:cstheme="minorHAnsi"/>
-                <w:sz w:val="22"/>
-                <w:szCs w:val="22"/>
-              </w:rPr>
-              <w:t>ce cours {% endif %}</w:t>
+                <w:lang w:val="fr-CA"/>
+              </w:rPr>
+              <w:t xml:space="preserve">Ce cours n’est préalables à </w:t>
+            </w:r>
+            <w:r>
+              <w:rPr>
+                <w:rFonts w:asciiTheme="minorHAnsi" w:hAnsiTheme="minorHAnsi" w:cstheme="minorHAnsi"/>
+                <w:sz w:val="22"/>
+                <w:szCs w:val="22"/>
+                <w:lang w:val="fr-CA"/>
+              </w:rPr>
+              <w:t xml:space="preserve">aucun cours </w:t>
+            </w:r>
+            <w:r>
+              <w:rPr>
+                <w:rFonts w:asciiTheme="minorHAnsi" w:hAnsiTheme="minorHAnsi" w:cstheme="minorHAnsi"/>
+                <w:sz w:val="22"/>
+                <w:szCs w:val="22"/>
+                <w:lang w:val="fr-CA"/>
+              </w:rPr>
+              <w:t>{% endif %}</w:t>
             </w:r>
           </w:p>
         </w:tc>
@@ -8613,23 +8609,15 @@
 </file>
 
 <file path=customXml/item1.xml><?xml version="1.0" encoding="utf-8"?>
-<b:Sources xmlns:b="http://schemas.openxmlformats.org/officeDocument/2006/bibliography" xmlns="http://schemas.openxmlformats.org/officeDocument/2006/bibliography" SelectedStyle="\APASixthEditionOfficeOnline.xsl" StyleName="APA" Version="6"/>
+<?mso-contentType ?>
+<FormTemplates xmlns="http://schemas.microsoft.com/sharepoint/v3/contenttype/forms">
+  <Display>DocumentLibraryForm</Display>
+  <Edit>DocumentLibraryForm</Edit>
+  <New>DocumentLibraryForm</New>
+</FormTemplates>
 </file>
 
 <file path=customXml/item2.xml><?xml version="1.0" encoding="utf-8"?>
-<p:properties xmlns:p="http://schemas.microsoft.com/office/2006/metadata/properties" xmlns:xsi="http://www.w3.org/2001/XMLSchema-instance" xmlns:pc="http://schemas.microsoft.com/office/infopath/2007/PartnerControls">
-  <documentManagement>
-    <TaxCatchAll xmlns="a3feee30-0c23-4323-88ef-6e8305440051" xsi:nil="true"/>
-    <D_x00e9_tails xmlns="9f262b64-da73-4410-bd1a-2a65cc172f48" xsi:nil="true"/>
-    <lcf76f155ced4ddcb4097134ff3c332f xmlns="9f262b64-da73-4410-bd1a-2a65cc172f48">
-      <Terms xmlns="http://schemas.microsoft.com/office/infopath/2007/PartnerControls"/>
-    </lcf76f155ced4ddcb4097134ff3c332f>
-    <Commentaires xmlns="9f262b64-da73-4410-bd1a-2a65cc172f48" xsi:nil="true"/>
-  </documentManagement>
-</p:properties>
-</file>
-
-<file path=customXml/item3.xml><?xml version="1.0" encoding="utf-8"?>
 <ct:contentTypeSchema xmlns:ct="http://schemas.microsoft.com/office/2006/metadata/contentType" xmlns:ma="http://schemas.microsoft.com/office/2006/metadata/properties/metaAttributes" ct:_="" ma:_="" ma:contentTypeName="Document" ma:contentTypeID="0x01010046AFD3750E3A3647A4DD432B3DEDA391" ma:contentTypeVersion="19" ma:contentTypeDescription="Crée un document." ma:contentTypeScope="" ma:versionID="c1a7f43fbf05b2a2855abfcfb62b9d09">
   <xsd:schema xmlns:xsd="http://www.w3.org/2001/XMLSchema" xmlns:xs="http://www.w3.org/2001/XMLSchema" xmlns:p="http://schemas.microsoft.com/office/2006/metadata/properties" xmlns:ns2="9f262b64-da73-4410-bd1a-2a65cc172f48" xmlns:ns3="a3feee30-0c23-4323-88ef-6e8305440051" targetNamespace="http://schemas.microsoft.com/office/2006/metadata/properties" ma:root="true" ma:fieldsID="94a11ee1770e84a2bd68eb1927cc22bb" ns2:_="" ns3:_="">
     <xsd:import namespace="9f262b64-da73-4410-bd1a-2a65cc172f48"/>
@@ -8894,35 +8882,32 @@
 </ct:contentTypeSchema>
 </file>
 
+<file path=customXml/item3.xml><?xml version="1.0" encoding="utf-8"?>
+<p:properties xmlns:p="http://schemas.microsoft.com/office/2006/metadata/properties" xmlns:xsi="http://www.w3.org/2001/XMLSchema-instance" xmlns:pc="http://schemas.microsoft.com/office/infopath/2007/PartnerControls">
+  <documentManagement>
+    <TaxCatchAll xmlns="a3feee30-0c23-4323-88ef-6e8305440051" xsi:nil="true"/>
+    <D_x00e9_tails xmlns="9f262b64-da73-4410-bd1a-2a65cc172f48" xsi:nil="true"/>
+    <lcf76f155ced4ddcb4097134ff3c332f xmlns="9f262b64-da73-4410-bd1a-2a65cc172f48">
+      <Terms xmlns="http://schemas.microsoft.com/office/infopath/2007/PartnerControls"/>
+    </lcf76f155ced4ddcb4097134ff3c332f>
+    <Commentaires xmlns="9f262b64-da73-4410-bd1a-2a65cc172f48" xsi:nil="true"/>
+  </documentManagement>
+</p:properties>
+</file>
+
 <file path=customXml/item4.xml><?xml version="1.0" encoding="utf-8"?>
-<?mso-contentType ?>
-<FormTemplates xmlns="http://schemas.microsoft.com/sharepoint/v3/contenttype/forms">
-  <Display>DocumentLibraryForm</Display>
-  <Edit>DocumentLibraryForm</Edit>
-  <New>DocumentLibraryForm</New>
-</FormTemplates>
+<b:Sources xmlns:b="http://schemas.openxmlformats.org/officeDocument/2006/bibliography" xmlns="http://schemas.openxmlformats.org/officeDocument/2006/bibliography" SelectedStyle="\APASixthEditionOfficeOnline.xsl" StyleName="APA" Version="6"/>
 </file>
 
 <file path=customXml/itemProps1.xml><?xml version="1.0" encoding="utf-8"?>
-<ds:datastoreItem xmlns:ds="http://schemas.openxmlformats.org/officeDocument/2006/customXml" ds:itemID="{622A15D6-8DAA-4E0D-9232-728AFC975826}">
+<ds:datastoreItem xmlns:ds="http://schemas.openxmlformats.org/officeDocument/2006/customXml" ds:itemID="{37A628CA-2768-4319-954A-DBE78C56E104}">
   <ds:schemaRefs>
-    <ds:schemaRef ds:uri="http://schemas.openxmlformats.org/officeDocument/2006/bibliography"/>
+    <ds:schemaRef ds:uri="http://schemas.microsoft.com/sharepoint/v3/contenttype/forms"/>
   </ds:schemaRefs>
 </ds:datastoreItem>
 </file>
 
 <file path=customXml/itemProps2.xml><?xml version="1.0" encoding="utf-8"?>
-<ds:datastoreItem xmlns:ds="http://schemas.openxmlformats.org/officeDocument/2006/customXml" ds:itemID="{8AEEA6A6-6973-4257-B78E-B839A176A9F2}">
-  <ds:schemaRefs>
-    <ds:schemaRef ds:uri="http://schemas.microsoft.com/office/2006/metadata/properties"/>
-    <ds:schemaRef ds:uri="http://schemas.microsoft.com/office/infopath/2007/PartnerControls"/>
-    <ds:schemaRef ds:uri="a3feee30-0c23-4323-88ef-6e8305440051"/>
-    <ds:schemaRef ds:uri="9f262b64-da73-4410-bd1a-2a65cc172f48"/>
-  </ds:schemaRefs>
-</ds:datastoreItem>
-</file>
-
-<file path=customXml/itemProps3.xml><?xml version="1.0" encoding="utf-8"?>
 <ds:datastoreItem xmlns:ds="http://schemas.openxmlformats.org/officeDocument/2006/customXml" ds:itemID="{EF027CB0-0B22-44A8-B96E-C26FCBF62F49}">
   <ds:schemaRefs>
     <ds:schemaRef ds:uri="http://schemas.microsoft.com/office/2006/metadata/contentType"/>
@@ -8941,10 +8926,21 @@
 </ds:datastoreItem>
 </file>
 
+<file path=customXml/itemProps3.xml><?xml version="1.0" encoding="utf-8"?>
+<ds:datastoreItem xmlns:ds="http://schemas.openxmlformats.org/officeDocument/2006/customXml" ds:itemID="{8AEEA6A6-6973-4257-B78E-B839A176A9F2}">
+  <ds:schemaRefs>
+    <ds:schemaRef ds:uri="http://schemas.microsoft.com/office/2006/metadata/properties"/>
+    <ds:schemaRef ds:uri="http://schemas.microsoft.com/office/infopath/2007/PartnerControls"/>
+    <ds:schemaRef ds:uri="a3feee30-0c23-4323-88ef-6e8305440051"/>
+    <ds:schemaRef ds:uri="9f262b64-da73-4410-bd1a-2a65cc172f48"/>
+  </ds:schemaRefs>
+</ds:datastoreItem>
+</file>
+
 <file path=customXml/itemProps4.xml><?xml version="1.0" encoding="utf-8"?>
-<ds:datastoreItem xmlns:ds="http://schemas.openxmlformats.org/officeDocument/2006/customXml" ds:itemID="{37A628CA-2768-4319-954A-DBE78C56E104}">
+<ds:datastoreItem xmlns:ds="http://schemas.openxmlformats.org/officeDocument/2006/customXml" ds:itemID="{622A15D6-8DAA-4E0D-9232-728AFC975826}">
   <ds:schemaRefs>
-    <ds:schemaRef ds:uri="http://schemas.microsoft.com/sharepoint/v3/contenttype/forms"/>
+    <ds:schemaRef ds:uri="http://schemas.openxmlformats.org/officeDocument/2006/bibliography"/>
   </ds:schemaRefs>
 </ds:datastoreItem>
 </file>
</xml_diff>

<commit_message>
generate plan de cours
</commit_message>
<xml_diff>
--- a/static/docs/plan_cadre_template.docx
+++ b/static/docs/plan_cadre_template.docx
@@ -668,7 +668,21 @@
                 <w:rFonts w:asciiTheme="minorHAnsi" w:eastAsiaTheme="minorEastAsia" w:hAnsiTheme="minorHAnsi" w:cstheme="minorHAnsi"/>
                 <w:color w:val="000000" w:themeColor="text1"/>
               </w:rPr>
-              <w:t>{{ programme.discipline }}</w:t>
+              <w:t>{{ programme.d</w:t>
+            </w:r>
+            <w:r>
+              <w:rPr>
+                <w:rFonts w:asciiTheme="minorHAnsi" w:eastAsiaTheme="minorEastAsia" w:hAnsiTheme="minorHAnsi" w:cstheme="minorHAnsi"/>
+                <w:color w:val="000000" w:themeColor="text1"/>
+              </w:rPr>
+              <w:t>epartement</w:t>
+            </w:r>
+            <w:r>
+              <w:rPr>
+                <w:rFonts w:asciiTheme="minorHAnsi" w:eastAsiaTheme="minorEastAsia" w:hAnsiTheme="minorHAnsi" w:cstheme="minorHAnsi"/>
+                <w:color w:val="000000" w:themeColor="text1"/>
+              </w:rPr>
+              <w:t xml:space="preserve"> }}</w:t>
             </w:r>
           </w:p>
         </w:tc>
@@ -8609,15 +8623,23 @@
 </file>
 
 <file path=customXml/item1.xml><?xml version="1.0" encoding="utf-8"?>
-<?mso-contentType ?>
-<FormTemplates xmlns="http://schemas.microsoft.com/sharepoint/v3/contenttype/forms">
-  <Display>DocumentLibraryForm</Display>
-  <Edit>DocumentLibraryForm</Edit>
-  <New>DocumentLibraryForm</New>
-</FormTemplates>
+<b:Sources xmlns:b="http://schemas.openxmlformats.org/officeDocument/2006/bibliography" xmlns="http://schemas.openxmlformats.org/officeDocument/2006/bibliography" SelectedStyle="\APASixthEditionOfficeOnline.xsl" StyleName="APA" Version="6"/>
 </file>
 
 <file path=customXml/item2.xml><?xml version="1.0" encoding="utf-8"?>
+<p:properties xmlns:p="http://schemas.microsoft.com/office/2006/metadata/properties" xmlns:xsi="http://www.w3.org/2001/XMLSchema-instance" xmlns:pc="http://schemas.microsoft.com/office/infopath/2007/PartnerControls">
+  <documentManagement>
+    <TaxCatchAll xmlns="a3feee30-0c23-4323-88ef-6e8305440051" xsi:nil="true"/>
+    <D_x00e9_tails xmlns="9f262b64-da73-4410-bd1a-2a65cc172f48" xsi:nil="true"/>
+    <lcf76f155ced4ddcb4097134ff3c332f xmlns="9f262b64-da73-4410-bd1a-2a65cc172f48">
+      <Terms xmlns="http://schemas.microsoft.com/office/infopath/2007/PartnerControls"/>
+    </lcf76f155ced4ddcb4097134ff3c332f>
+    <Commentaires xmlns="9f262b64-da73-4410-bd1a-2a65cc172f48" xsi:nil="true"/>
+  </documentManagement>
+</p:properties>
+</file>
+
+<file path=customXml/item3.xml><?xml version="1.0" encoding="utf-8"?>
 <ct:contentTypeSchema xmlns:ct="http://schemas.microsoft.com/office/2006/metadata/contentType" xmlns:ma="http://schemas.microsoft.com/office/2006/metadata/properties/metaAttributes" ct:_="" ma:_="" ma:contentTypeName="Document" ma:contentTypeID="0x01010046AFD3750E3A3647A4DD432B3DEDA391" ma:contentTypeVersion="19" ma:contentTypeDescription="Crée un document." ma:contentTypeScope="" ma:versionID="c1a7f43fbf05b2a2855abfcfb62b9d09">
   <xsd:schema xmlns:xsd="http://www.w3.org/2001/XMLSchema" xmlns:xs="http://www.w3.org/2001/XMLSchema" xmlns:p="http://schemas.microsoft.com/office/2006/metadata/properties" xmlns:ns2="9f262b64-da73-4410-bd1a-2a65cc172f48" xmlns:ns3="a3feee30-0c23-4323-88ef-6e8305440051" targetNamespace="http://schemas.microsoft.com/office/2006/metadata/properties" ma:root="true" ma:fieldsID="94a11ee1770e84a2bd68eb1927cc22bb" ns2:_="" ns3:_="">
     <xsd:import namespace="9f262b64-da73-4410-bd1a-2a65cc172f48"/>
@@ -8882,32 +8904,35 @@
 </ct:contentTypeSchema>
 </file>
 
-<file path=customXml/item3.xml><?xml version="1.0" encoding="utf-8"?>
-<p:properties xmlns:p="http://schemas.microsoft.com/office/2006/metadata/properties" xmlns:xsi="http://www.w3.org/2001/XMLSchema-instance" xmlns:pc="http://schemas.microsoft.com/office/infopath/2007/PartnerControls">
-  <documentManagement>
-    <TaxCatchAll xmlns="a3feee30-0c23-4323-88ef-6e8305440051" xsi:nil="true"/>
-    <D_x00e9_tails xmlns="9f262b64-da73-4410-bd1a-2a65cc172f48" xsi:nil="true"/>
-    <lcf76f155ced4ddcb4097134ff3c332f xmlns="9f262b64-da73-4410-bd1a-2a65cc172f48">
-      <Terms xmlns="http://schemas.microsoft.com/office/infopath/2007/PartnerControls"/>
-    </lcf76f155ced4ddcb4097134ff3c332f>
-    <Commentaires xmlns="9f262b64-da73-4410-bd1a-2a65cc172f48" xsi:nil="true"/>
-  </documentManagement>
-</p:properties>
-</file>
-
 <file path=customXml/item4.xml><?xml version="1.0" encoding="utf-8"?>
-<b:Sources xmlns:b="http://schemas.openxmlformats.org/officeDocument/2006/bibliography" xmlns="http://schemas.openxmlformats.org/officeDocument/2006/bibliography" SelectedStyle="\APASixthEditionOfficeOnline.xsl" StyleName="APA" Version="6"/>
+<?mso-contentType ?>
+<FormTemplates xmlns="http://schemas.microsoft.com/sharepoint/v3/contenttype/forms">
+  <Display>DocumentLibraryForm</Display>
+  <Edit>DocumentLibraryForm</Edit>
+  <New>DocumentLibraryForm</New>
+</FormTemplates>
 </file>
 
 <file path=customXml/itemProps1.xml><?xml version="1.0" encoding="utf-8"?>
-<ds:datastoreItem xmlns:ds="http://schemas.openxmlformats.org/officeDocument/2006/customXml" ds:itemID="{37A628CA-2768-4319-954A-DBE78C56E104}">
+<ds:datastoreItem xmlns:ds="http://schemas.openxmlformats.org/officeDocument/2006/customXml" ds:itemID="{622A15D6-8DAA-4E0D-9232-728AFC975826}">
   <ds:schemaRefs>
-    <ds:schemaRef ds:uri="http://schemas.microsoft.com/sharepoint/v3/contenttype/forms"/>
+    <ds:schemaRef ds:uri="http://schemas.openxmlformats.org/officeDocument/2006/bibliography"/>
   </ds:schemaRefs>
 </ds:datastoreItem>
 </file>
 
 <file path=customXml/itemProps2.xml><?xml version="1.0" encoding="utf-8"?>
+<ds:datastoreItem xmlns:ds="http://schemas.openxmlformats.org/officeDocument/2006/customXml" ds:itemID="{8AEEA6A6-6973-4257-B78E-B839A176A9F2}">
+  <ds:schemaRefs>
+    <ds:schemaRef ds:uri="http://schemas.microsoft.com/office/2006/metadata/properties"/>
+    <ds:schemaRef ds:uri="http://schemas.microsoft.com/office/infopath/2007/PartnerControls"/>
+    <ds:schemaRef ds:uri="a3feee30-0c23-4323-88ef-6e8305440051"/>
+    <ds:schemaRef ds:uri="9f262b64-da73-4410-bd1a-2a65cc172f48"/>
+  </ds:schemaRefs>
+</ds:datastoreItem>
+</file>
+
+<file path=customXml/itemProps3.xml><?xml version="1.0" encoding="utf-8"?>
 <ds:datastoreItem xmlns:ds="http://schemas.openxmlformats.org/officeDocument/2006/customXml" ds:itemID="{EF027CB0-0B22-44A8-B96E-C26FCBF62F49}">
   <ds:schemaRefs>
     <ds:schemaRef ds:uri="http://schemas.microsoft.com/office/2006/metadata/contentType"/>
@@ -8926,21 +8951,10 @@
 </ds:datastoreItem>
 </file>
 
-<file path=customXml/itemProps3.xml><?xml version="1.0" encoding="utf-8"?>
-<ds:datastoreItem xmlns:ds="http://schemas.openxmlformats.org/officeDocument/2006/customXml" ds:itemID="{8AEEA6A6-6973-4257-B78E-B839A176A9F2}">
+<file path=customXml/itemProps4.xml><?xml version="1.0" encoding="utf-8"?>
+<ds:datastoreItem xmlns:ds="http://schemas.openxmlformats.org/officeDocument/2006/customXml" ds:itemID="{37A628CA-2768-4319-954A-DBE78C56E104}">
   <ds:schemaRefs>
-    <ds:schemaRef ds:uri="http://schemas.microsoft.com/office/2006/metadata/properties"/>
-    <ds:schemaRef ds:uri="http://schemas.microsoft.com/office/infopath/2007/PartnerControls"/>
-    <ds:schemaRef ds:uri="a3feee30-0c23-4323-88ef-6e8305440051"/>
-    <ds:schemaRef ds:uri="9f262b64-da73-4410-bd1a-2a65cc172f48"/>
-  </ds:schemaRefs>
-</ds:datastoreItem>
-</file>
-
-<file path=customXml/itemProps4.xml><?xml version="1.0" encoding="utf-8"?>
-<ds:datastoreItem xmlns:ds="http://schemas.openxmlformats.org/officeDocument/2006/customXml" ds:itemID="{622A15D6-8DAA-4E0D-9232-728AFC975826}">
-  <ds:schemaRefs>
-    <ds:schemaRef ds:uri="http://schemas.openxmlformats.org/officeDocument/2006/bibliography"/>
+    <ds:schemaRef ds:uri="http://schemas.microsoft.com/sharepoint/v3/contenttype/forms"/>
   </ds:schemaRefs>
 </ds:datastoreItem>
 </file>
</xml_diff>